<commit_message>
[FIX]: Mudança na documentação com o link certo do github
</commit_message>
<xml_diff>
--- a/Documentação – Docker Aplicação Atlantis.docx
+++ b/Documentação – Docker Aplicação Atlantis.docx
@@ -4023,6 +4023,19 @@
         </w:rPr>
         <w:t xml:space="preserve">LINK - repositório do projeto GitHub: </w:t>
       </w:r>
+      <w:hyperlink r:id="rId10">
+        <w:r>
+          <w:rPr>
+            <w:color w:val="1155cc"/>
+            <w:sz w:val="24"/>
+            <w:szCs w:val="24"/>
+            <w:u w:val="single"/>
+            <w:shd w:fill="e9eef6" w:val="clear"/>
+            <w:rtl w:val="0"/>
+          </w:rPr>
+          <w:t xml:space="preserve">https://</w:t>
+        </w:r>
+      </w:hyperlink>
       <w:r>
         <w:rPr>
           <w:color w:val="575b5f"/>
@@ -4031,7 +4044,12 @@
           <w:shd w:fill="e9eef6" w:val="clear"/>
           <w:rtl w:val="0"/>
         </w:rPr>
-        <w:t xml:space="preserve">https://github.com/gusta-ve/AtlantisBurguer-site</w:t>
+        <w:t xml:space="preserve">https://github.com/gusta-ve/DockerAtlantis</w:t>
+      </w:r>
+      <w:r>
+        <w:rPr>
+          <w:rtl w:val="0"/>
+        </w:rPr>
       </w:r>
     </w:p>
     <w:p>
@@ -4058,8 +4076,8 @@
       </w:r>
     </w:p>
     <w:sectPr>
-      <w:headerReference r:id="rId10" w:type="default"/>
-      <w:footerReference r:id="rId11" w:type="default"/>
+      <w:headerReference r:id="rId11" w:type="default"/>
+      <w:footerReference r:id="rId12" w:type="default"/>
       <w:pgSz w:h="16834" w:w="11909" w:orient="portrait"/>
       <w:pgMar w:bottom="1440" w:top="1440" w:left="1440" w:right="1440" w:header="720" w:footer="720"/>
       <w:pgNumType w:start="1"/>

</xml_diff>

<commit_message>
[FIX]: Mudança na documentação para mudança de participante
</commit_message>
<xml_diff>
--- a/Documentação – Docker Aplicação Atlantis.docx
+++ b/Documentação – Docker Aplicação Atlantis.docx
@@ -34,12 +34,12 @@
           <wp:inline distB="114300" distT="114300" distL="114300" distR="114300">
             <wp:extent cx="1201208" cy="1081088"/>
             <wp:effectExtent b="0" l="0" r="0" t="0"/>
-            <wp:docPr id="2" name="image1.png"/>
+            <wp:docPr id="2" name="image2.png"/>
             <a:graphic>
               <a:graphicData uri="http://schemas.openxmlformats.org/drawingml/2006/picture">
                 <pic:pic>
                   <pic:nvPicPr>
-                    <pic:cNvPr id="0" name="image1.png"/>
+                    <pic:cNvPr id="0" name="image2.png"/>
                     <pic:cNvPicPr preferRelativeResize="0"/>
                   </pic:nvPicPr>
                   <pic:blipFill>
@@ -364,33 +364,6 @@
         <w:rPr>
           <w:rtl w:val="0"/>
         </w:rPr>
-      </w:r>
-    </w:p>
-    <w:p>
-      <w:pPr>
-        <w:pBdr>
-          <w:top w:color="000000" w:space="0" w:sz="0" w:val="none"/>
-          <w:bottom w:color="000000" w:space="0" w:sz="0" w:val="none"/>
-          <w:between w:color="000000" w:space="0" w:sz="0" w:val="none"/>
-        </w:pBdr>
-        <w:spacing w:after="240" w:line="276" w:lineRule="auto"/>
-        <w:jc w:val="center"/>
-        <w:rPr>
-          <w:b w:val="1"/>
-          <w:color w:val="1b1c1d"/>
-          <w:sz w:val="24"/>
-          <w:szCs w:val="24"/>
-        </w:rPr>
-      </w:pPr>
-      <w:r>
-        <w:rPr>
-          <w:b w:val="1"/>
-          <w:color w:val="1b1c1d"/>
-          <w:sz w:val="24"/>
-          <w:szCs w:val="24"/>
-          <w:rtl w:val="0"/>
-        </w:rPr>
-        <w:t xml:space="preserve">Gabriel Campari (RA: 8145921)</w:t>
       </w:r>
     </w:p>
     <w:p>
@@ -2688,12 +2661,12 @@
           <wp:inline distB="114300" distT="114300" distL="114300" distR="114300">
             <wp:extent cx="6110256" cy="2734723"/>
             <wp:effectExtent b="0" l="0" r="0" t="0"/>
-            <wp:docPr id="1" name="image2.png"/>
+            <wp:docPr id="1" name="image1.png"/>
             <a:graphic>
               <a:graphicData uri="http://schemas.openxmlformats.org/drawingml/2006/picture">
                 <pic:pic>
                   <pic:nvPicPr>
-                    <pic:cNvPr id="0" name="image2.png"/>
+                    <pic:cNvPr id="0" name="image1.png"/>
                     <pic:cNvPicPr preferRelativeResize="0"/>
                   </pic:nvPicPr>
                   <pic:blipFill>
@@ -4023,19 +3996,6 @@
         </w:rPr>
         <w:t xml:space="preserve">LINK - repositório do projeto GitHub: </w:t>
       </w:r>
-      <w:hyperlink r:id="rId10">
-        <w:r>
-          <w:rPr>
-            <w:color w:val="1155cc"/>
-            <w:sz w:val="24"/>
-            <w:szCs w:val="24"/>
-            <w:u w:val="single"/>
-            <w:shd w:fill="e9eef6" w:val="clear"/>
-            <w:rtl w:val="0"/>
-          </w:rPr>
-          <w:t xml:space="preserve">https://</w:t>
-        </w:r>
-      </w:hyperlink>
       <w:r>
         <w:rPr>
           <w:color w:val="575b5f"/>
@@ -4076,8 +4036,8 @@
       </w:r>
     </w:p>
     <w:sectPr>
-      <w:headerReference r:id="rId11" w:type="default"/>
-      <w:footerReference r:id="rId12" w:type="default"/>
+      <w:headerReference r:id="rId10" w:type="default"/>
+      <w:footerReference r:id="rId11" w:type="default"/>
       <w:pgSz w:h="16834" w:w="11909" w:orient="portrait"/>
       <w:pgMar w:bottom="1440" w:top="1440" w:left="1440" w:right="1440" w:header="720" w:footer="720"/>
       <w:pgNumType w:start="1"/>

</xml_diff>